<commit_message>
Iterative updates to multiple documents and their titles.
</commit_message>
<xml_diff>
--- a/DRAFT ICT Project Guidance - Digital Resource Archiving and Destruction.docx
+++ b/DRAFT ICT Project Guidance - Digital Resource Archiving and Destruction.docx
@@ -12,6 +12,9 @@
         <w:pStyle w:val="Title"/>
       </w:pPr>
       <w:r>
+        <w:t xml:space="preserve">DRAFT - </w:t>
+      </w:r>
+      <w:r>
         <w:t>ICT Project Guidance</w:t>
       </w:r>
     </w:p>
@@ -20,13 +23,17 @@
         <w:pStyle w:val="Subtitle"/>
       </w:pPr>
       <w:r>
-        <w:t>&lt;</w:t>
-      </w:r>
-      <w:r>
-        <w:t>TODO</w:t>
-      </w:r>
-      <w:r>
-        <w:t>&gt;</w:t>
+        <w:t xml:space="preserve">New Zealand Government Agency </w:t>
+      </w:r>
+      <w:r>
+        <w:br/>
+        <w:t xml:space="preserve">Digital Services </w:t>
+      </w:r>
+      <w:r>
+        <w:t>Resource Archiving and Destruction</w:t>
+      </w:r>
+      <w:r>
+        <w:t xml:space="preserve"> Considerations</w:t>
       </w:r>
     </w:p>
     <w:p>
@@ -52,13 +59,36 @@
         <w:t xml:space="preserve"> </w:t>
       </w:r>
       <w:r>
-        <w:t>&lt;name&gt;</w:t>
-      </w:r>
-      <w:r>
-        <w:t xml:space="preserve">, </w:t>
-      </w:r>
-      <w:r>
-        <w:t>&lt;role&gt;, &lt;group&gt;</w:t>
+        <w:t>Sky Sigal, Solution Architect</w:t>
+      </w:r>
+    </w:p>
+    <w:p>
+      <w:pPr>
+        <w:pStyle w:val="NotContents-Heading3"/>
+        <w:rPr>
+          <w:vanish/>
+          <w:specVanish/>
+        </w:rPr>
+      </w:pPr>
+      <w:r>
+        <w:t>Version</w:t>
+      </w:r>
+      <w:r>
+        <w:t>:</w:t>
+      </w:r>
+      <w:r>
+        <w:t xml:space="preserve"> </w:t>
+      </w:r>
+    </w:p>
+    <w:p>
+      <w:pPr>
+        <w:pStyle w:val="BodyText"/>
+      </w:pPr>
+      <w:r>
+        <w:t xml:space="preserve"> </w:t>
+      </w:r>
+      <w:r>
+        <w:t>0.1</w:t>
       </w:r>
     </w:p>
     <w:p>
@@ -69,7 +99,7 @@
         <w:br/>
       </w:r>
       <w:bookmarkStart w:id="0" w:name="_Toc145049426"/>
-      <w:bookmarkStart w:id="1" w:name="_Toc145232973"/>
+      <w:bookmarkStart w:id="1" w:name="_Toc150611338"/>
       <w:r>
         <w:t>Description</w:t>
       </w:r>
@@ -81,54 +111,49 @@
         <w:pStyle w:val="BodyText"/>
       </w:pPr>
       <w:r>
-        <w:t>&lt;TODO&gt;</w:t>
-      </w:r>
+        <w:t>This document outlines the laws and regulations that impact on information systems that manage information that may contain personal and/or personal identifying information, then provides recommendations on how to adhere to them correctly.</w:t>
+      </w:r>
+    </w:p>
+    <w:p>
+      <w:pPr>
+        <w:pStyle w:val="Heading2"/>
+      </w:pPr>
+      <w:bookmarkStart w:id="2" w:name="_Toc150611339"/>
+      <w:r>
+        <w:t>Synopsis</w:t>
+      </w:r>
+      <w:bookmarkEnd w:id="2"/>
     </w:p>
     <w:p>
       <w:pPr>
         <w:pStyle w:val="BodyText"/>
       </w:pPr>
+      <w:r>
+        <w:t>Data can be preserved without negatively impacting privacy laws and regulation and/or the privacy of people.</w:t>
+      </w:r>
+    </w:p>
+    <w:p>
+      <w:pPr>
+        <w:pStyle w:val="BodyText"/>
+      </w:pPr>
+      <w:r>
+        <w:br/>
+      </w:r>
+      <w:r>
+        <w:br/>
+      </w:r>
+    </w:p>
+    <w:p>
+      <w:r>
+        <w:br w:type="page"/>
+      </w:r>
     </w:p>
     <w:p>
       <w:pPr>
         <w:pStyle w:val="Heading2"/>
       </w:pPr>
-      <w:bookmarkStart w:id="2" w:name="_Toc145232974"/>
-      <w:r>
-        <w:t>Synopsis</w:t>
-      </w:r>
-      <w:bookmarkEnd w:id="2"/>
-    </w:p>
-    <w:p>
-      <w:pPr>
-        <w:pStyle w:val="BodyText"/>
-      </w:pPr>
-      <w:r>
-        <w:t>&lt;TODO&gt;</w:t>
-      </w:r>
-    </w:p>
-    <w:p>
-      <w:pPr>
-        <w:pStyle w:val="BodyText"/>
-      </w:pPr>
-      <w:r>
-        <w:br/>
-      </w:r>
-      <w:r>
-        <w:br/>
-      </w:r>
-    </w:p>
-    <w:p>
-      <w:r>
-        <w:br w:type="page"/>
-      </w:r>
-    </w:p>
-    <w:p>
-      <w:pPr>
-        <w:pStyle w:val="Heading2"/>
-      </w:pPr>
       <w:bookmarkStart w:id="3" w:name="_Toc145049427"/>
-      <w:bookmarkStart w:id="4" w:name="_Toc145232975"/>
+      <w:bookmarkStart w:id="4" w:name="_Toc150611340"/>
       <w:r>
         <w:lastRenderedPageBreak/>
         <w:t>Contents</w:t>
@@ -156,7 +181,7 @@
       <w:r>
         <w:fldChar w:fldCharType="separate"/>
       </w:r>
-      <w:hyperlink w:anchor="_Toc145232973" w:history="1">
+      <w:hyperlink w:anchor="_Toc150611338" w:history="1">
         <w:r>
           <w:rPr>
             <w:rStyle w:val="Hyperlink"/>
@@ -183,7 +208,7 @@
             <w:noProof/>
             <w:webHidden/>
           </w:rPr>
-          <w:instrText xml:space="preserve"> PAGEREF _Toc145232973 \h </w:instrText>
+          <w:instrText xml:space="preserve"> PAGEREF _Toc150611338 \h </w:instrText>
         </w:r>
         <w:r>
           <w:rPr>
@@ -225,7 +250,7 @@
           <w:lang w:eastAsia="en-NZ"/>
         </w:rPr>
       </w:pPr>
-      <w:hyperlink w:anchor="_Toc145232974" w:history="1">
+      <w:hyperlink w:anchor="_Toc150611339" w:history="1">
         <w:r>
           <w:rPr>
             <w:rStyle w:val="Hyperlink"/>
@@ -252,7 +277,7 @@
             <w:noProof/>
             <w:webHidden/>
           </w:rPr>
-          <w:instrText xml:space="preserve"> PAGEREF _Toc145232974 \h </w:instrText>
+          <w:instrText xml:space="preserve"> PAGEREF _Toc150611339 \h </w:instrText>
         </w:r>
         <w:r>
           <w:rPr>
@@ -294,7 +319,7 @@
           <w:lang w:eastAsia="en-NZ"/>
         </w:rPr>
       </w:pPr>
-      <w:hyperlink w:anchor="_Toc145232975" w:history="1">
+      <w:hyperlink w:anchor="_Toc150611340" w:history="1">
         <w:r>
           <w:rPr>
             <w:rStyle w:val="Hyperlink"/>
@@ -321,7 +346,7 @@
             <w:noProof/>
             <w:webHidden/>
           </w:rPr>
-          <w:instrText xml:space="preserve"> PAGEREF _Toc145232975 \h </w:instrText>
+          <w:instrText xml:space="preserve"> PAGEREF _Toc150611340 \h </w:instrText>
         </w:r>
         <w:r>
           <w:rPr>
@@ -363,13 +388,13 @@
           <w:lang w:eastAsia="en-NZ"/>
         </w:rPr>
       </w:pPr>
-      <w:hyperlink w:anchor="_Toc145232976" w:history="1">
+      <w:hyperlink w:anchor="_Toc150611341" w:history="1">
         <w:r>
           <w:rPr>
             <w:rStyle w:val="Hyperlink"/>
             <w:noProof/>
           </w:rPr>
-          <w:t>Synopsis</w:t>
+          <w:t>Introduction</w:t>
         </w:r>
         <w:r>
           <w:rPr>
@@ -390,76 +415,7 @@
             <w:noProof/>
             <w:webHidden/>
           </w:rPr>
-          <w:instrText xml:space="preserve"> PAGEREF _Toc145232976 \h </w:instrText>
-        </w:r>
-        <w:r>
-          <w:rPr>
-            <w:noProof/>
-            <w:webHidden/>
-          </w:rPr>
-        </w:r>
-        <w:r>
-          <w:rPr>
-            <w:noProof/>
-            <w:webHidden/>
-          </w:rPr>
-          <w:fldChar w:fldCharType="separate"/>
-        </w:r>
-        <w:r>
-          <w:rPr>
-            <w:noProof/>
-            <w:webHidden/>
-          </w:rPr>
-          <w:t>3</w:t>
-        </w:r>
-        <w:r>
-          <w:rPr>
-            <w:noProof/>
-            <w:webHidden/>
-          </w:rPr>
-          <w:fldChar w:fldCharType="end"/>
-        </w:r>
-      </w:hyperlink>
-    </w:p>
-    <w:p>
-      <w:pPr>
-        <w:pStyle w:val="TOC2"/>
-        <w:rPr>
-          <w:rFonts w:asciiTheme="minorHAnsi" w:eastAsiaTheme="minorEastAsia" w:hAnsiTheme="minorHAnsi" w:cstheme="minorBidi"/>
-          <w:noProof/>
-          <w:sz w:val="22"/>
-          <w:szCs w:val="22"/>
-          <w:lang w:eastAsia="en-NZ"/>
-        </w:rPr>
-      </w:pPr>
-      <w:hyperlink w:anchor="_Toc145232977" w:history="1">
-        <w:r>
-          <w:rPr>
-            <w:rStyle w:val="Hyperlink"/>
-            <w:noProof/>
-          </w:rPr>
-          <w:t>Introduction</w:t>
-        </w:r>
-        <w:r>
-          <w:rPr>
-            <w:noProof/>
-            <w:webHidden/>
-          </w:rPr>
-          <w:tab/>
-        </w:r>
-        <w:r>
-          <w:rPr>
-            <w:noProof/>
-            <w:webHidden/>
-          </w:rPr>
-          <w:fldChar w:fldCharType="begin"/>
-        </w:r>
-        <w:r>
-          <w:rPr>
-            <w:noProof/>
-            <w:webHidden/>
-          </w:rPr>
-          <w:instrText xml:space="preserve"> PAGEREF _Toc145232977 \h </w:instrText>
+          <w:instrText xml:space="preserve"> PAGEREF _Toc150611341 \h </w:instrText>
         </w:r>
         <w:r>
           <w:rPr>
@@ -504,7 +460,7 @@
           <w:lang w:eastAsia="en-NZ"/>
         </w:rPr>
       </w:pPr>
-      <w:hyperlink w:anchor="_Toc145232978" w:history="1">
+      <w:hyperlink w:anchor="_Toc150611342" w:history="1">
         <w:r>
           <w:rPr>
             <w:rStyle w:val="Hyperlink"/>
@@ -531,7 +487,7 @@
             <w:noProof/>
             <w:webHidden/>
           </w:rPr>
-          <w:instrText xml:space="preserve"> PAGEREF _Toc145232978 \h </w:instrText>
+          <w:instrText xml:space="preserve"> PAGEREF _Toc150611342 \h </w:instrText>
         </w:r>
         <w:r>
           <w:rPr>
@@ -573,7 +529,7 @@
           <w:lang w:eastAsia="en-NZ"/>
         </w:rPr>
       </w:pPr>
-      <w:hyperlink w:anchor="_Toc145232979" w:history="1">
+      <w:hyperlink w:anchor="_Toc150611343" w:history="1">
         <w:r>
           <w:rPr>
             <w:rStyle w:val="Hyperlink"/>
@@ -600,7 +556,7 @@
             <w:noProof/>
             <w:webHidden/>
           </w:rPr>
-          <w:instrText xml:space="preserve"> PAGEREF _Toc145232979 \h </w:instrText>
+          <w:instrText xml:space="preserve"> PAGEREF _Toc150611343 \h </w:instrText>
         </w:r>
         <w:r>
           <w:rPr>
@@ -645,7 +601,7 @@
           <w:lang w:eastAsia="en-NZ"/>
         </w:rPr>
       </w:pPr>
-      <w:hyperlink w:anchor="_Toc145232980" w:history="1">
+      <w:hyperlink w:anchor="_Toc150611344" w:history="1">
         <w:r>
           <w:rPr>
             <w:rStyle w:val="Hyperlink"/>
@@ -672,7 +628,7 @@
             <w:noProof/>
             <w:webHidden/>
           </w:rPr>
-          <w:instrText xml:space="preserve"> PAGEREF _Toc145232980 \h </w:instrText>
+          <w:instrText xml:space="preserve"> PAGEREF _Toc150611344 \h </w:instrText>
         </w:r>
         <w:r>
           <w:rPr>
@@ -705,10 +661,7 @@
     </w:p>
     <w:p>
       <w:pPr>
-        <w:pStyle w:val="TOC1"/>
-        <w:tabs>
-          <w:tab w:val="right" w:leader="dot" w:pos="9514"/>
-        </w:tabs>
+        <w:pStyle w:val="TOC2"/>
         <w:rPr>
           <w:rFonts w:asciiTheme="minorHAnsi" w:eastAsiaTheme="minorEastAsia" w:hAnsiTheme="minorHAnsi" w:cstheme="minorBidi"/>
           <w:noProof/>
@@ -717,7 +670,7 @@
           <w:lang w:eastAsia="en-NZ"/>
         </w:rPr>
       </w:pPr>
-      <w:hyperlink w:anchor="_Toc145232981" w:history="1">
+      <w:hyperlink w:anchor="_Toc150611345" w:history="1">
         <w:r>
           <w:rPr>
             <w:rStyle w:val="Hyperlink"/>
@@ -744,7 +697,7 @@
             <w:noProof/>
             <w:webHidden/>
           </w:rPr>
-          <w:instrText xml:space="preserve"> PAGEREF _Toc145232981 \h </w:instrText>
+          <w:instrText xml:space="preserve"> PAGEREF _Toc150611345 \h </w:instrText>
         </w:r>
         <w:r>
           <w:rPr>
@@ -789,7 +742,7 @@
           <w:lang w:eastAsia="en-NZ"/>
         </w:rPr>
       </w:pPr>
-      <w:hyperlink w:anchor="_Toc145232982" w:history="1">
+      <w:hyperlink w:anchor="_Toc150611346" w:history="1">
         <w:r>
           <w:rPr>
             <w:rStyle w:val="Hyperlink"/>
@@ -816,7 +769,7 @@
             <w:noProof/>
             <w:webHidden/>
           </w:rPr>
-          <w:instrText xml:space="preserve"> PAGEREF _Toc145232982 \h </w:instrText>
+          <w:instrText xml:space="preserve"> PAGEREF _Toc150611346 \h </w:instrText>
         </w:r>
         <w:r>
           <w:rPr>
@@ -861,7 +814,7 @@
           <w:lang w:eastAsia="en-NZ"/>
         </w:rPr>
       </w:pPr>
-      <w:hyperlink w:anchor="_Toc145232983" w:history="1">
+      <w:hyperlink w:anchor="_Toc150611347" w:history="1">
         <w:r>
           <w:rPr>
             <w:rStyle w:val="Hyperlink"/>
@@ -888,7 +841,7 @@
             <w:noProof/>
             <w:webHidden/>
           </w:rPr>
-          <w:instrText xml:space="preserve"> PAGEREF _Toc145232983 \h </w:instrText>
+          <w:instrText xml:space="preserve"> PAGEREF _Toc150611347 \h </w:instrText>
         </w:r>
         <w:r>
           <w:rPr>
@@ -933,7 +886,7 @@
           <w:lang w:eastAsia="en-NZ"/>
         </w:rPr>
       </w:pPr>
-      <w:hyperlink w:anchor="_Toc145232984" w:history="1">
+      <w:hyperlink w:anchor="_Toc150611348" w:history="1">
         <w:r>
           <w:rPr>
             <w:rStyle w:val="Hyperlink"/>
@@ -960,7 +913,7 @@
             <w:noProof/>
             <w:webHidden/>
           </w:rPr>
-          <w:instrText xml:space="preserve"> PAGEREF _Toc145232984 \h </w:instrText>
+          <w:instrText xml:space="preserve"> PAGEREF _Toc150611348 \h </w:instrText>
         </w:r>
         <w:r>
           <w:rPr>
@@ -1005,7 +958,7 @@
           <w:lang w:eastAsia="en-NZ"/>
         </w:rPr>
       </w:pPr>
-      <w:hyperlink w:anchor="_Toc145232985" w:history="1">
+      <w:hyperlink w:anchor="_Toc150611349" w:history="1">
         <w:r>
           <w:rPr>
             <w:rStyle w:val="Hyperlink"/>
@@ -1032,7 +985,7 @@
             <w:noProof/>
             <w:webHidden/>
           </w:rPr>
-          <w:instrText xml:space="preserve"> PAGEREF _Toc145232985 \h </w:instrText>
+          <w:instrText xml:space="preserve"> PAGEREF _Toc150611349 \h </w:instrText>
         </w:r>
         <w:r>
           <w:rPr>
@@ -1077,7 +1030,7 @@
           <w:lang w:eastAsia="en-NZ"/>
         </w:rPr>
       </w:pPr>
-      <w:hyperlink w:anchor="_Toc145232986" w:history="1">
+      <w:hyperlink w:anchor="_Toc150611350" w:history="1">
         <w:r>
           <w:rPr>
             <w:rStyle w:val="Hyperlink"/>
@@ -1104,7 +1057,7 @@
             <w:noProof/>
             <w:webHidden/>
           </w:rPr>
-          <w:instrText xml:space="preserve"> PAGEREF _Toc145232986 \h </w:instrText>
+          <w:instrText xml:space="preserve"> PAGEREF _Toc150611350 \h </w:instrText>
         </w:r>
         <w:r>
           <w:rPr>
@@ -1149,7 +1102,7 @@
           <w:lang w:eastAsia="en-NZ"/>
         </w:rPr>
       </w:pPr>
-      <w:hyperlink w:anchor="_Toc145232987" w:history="1">
+      <w:hyperlink w:anchor="_Toc150611351" w:history="1">
         <w:r>
           <w:rPr>
             <w:rStyle w:val="Hyperlink"/>
@@ -1176,7 +1129,7 @@
             <w:noProof/>
             <w:webHidden/>
           </w:rPr>
-          <w:instrText xml:space="preserve"> PAGEREF _Toc145232987 \h </w:instrText>
+          <w:instrText xml:space="preserve"> PAGEREF _Toc150611351 \h </w:instrText>
         </w:r>
         <w:r>
           <w:rPr>
@@ -1221,7 +1174,7 @@
           <w:lang w:eastAsia="en-NZ"/>
         </w:rPr>
       </w:pPr>
-      <w:hyperlink w:anchor="_Toc145232988" w:history="1">
+      <w:hyperlink w:anchor="_Toc150611352" w:history="1">
         <w:r>
           <w:rPr>
             <w:rStyle w:val="Hyperlink"/>
@@ -1248,7 +1201,7 @@
             <w:noProof/>
             <w:webHidden/>
           </w:rPr>
-          <w:instrText xml:space="preserve"> PAGEREF _Toc145232988 \h </w:instrText>
+          <w:instrText xml:space="preserve"> PAGEREF _Toc150611352 \h </w:instrText>
         </w:r>
         <w:r>
           <w:rPr>
@@ -1293,7 +1246,7 @@
           <w:lang w:eastAsia="en-NZ"/>
         </w:rPr>
       </w:pPr>
-      <w:hyperlink w:anchor="_Toc145232989" w:history="1">
+      <w:hyperlink w:anchor="_Toc150611353" w:history="1">
         <w:r>
           <w:rPr>
             <w:rStyle w:val="Hyperlink"/>
@@ -1320,7 +1273,7 @@
             <w:noProof/>
             <w:webHidden/>
           </w:rPr>
-          <w:instrText xml:space="preserve"> PAGEREF _Toc145232989 \h </w:instrText>
+          <w:instrText xml:space="preserve"> PAGEREF _Toc150611353 \h </w:instrText>
         </w:r>
         <w:r>
           <w:rPr>
@@ -1340,7 +1293,7 @@
             <w:noProof/>
             <w:webHidden/>
           </w:rPr>
-          <w:t>5</w:t>
+          <w:t>4</w:t>
         </w:r>
         <w:r>
           <w:rPr>
@@ -1367,7 +1320,7 @@
         <w:pStyle w:val="Heading2"/>
       </w:pPr>
       <w:bookmarkStart w:id="5" w:name="_Toc145049429"/>
-      <w:bookmarkStart w:id="6" w:name="_Toc145232977"/>
+      <w:bookmarkStart w:id="6" w:name="_Toc150611341"/>
       <w:r>
         <w:lastRenderedPageBreak/>
         <w:t>Introduction</w:t>
@@ -1379,97 +1332,180 @@
       <w:pPr>
         <w:pStyle w:val="BodyText"/>
       </w:pPr>
-      <w:r>
-        <w:t xml:space="preserve">Background, Objective, Scope, Stakeholders [Users], Constraints, </w:t>
-      </w:r>
-      <w:r>
-        <w:t xml:space="preserve">Assumptions, Risks, Deliverables. </w:t>
-      </w:r>
-    </w:p>
-    <w:p>
-      <w:pPr>
-        <w:pStyle w:val="Caption"/>
-      </w:pPr>
       <w:bookmarkStart w:id="7" w:name="_Toc144995112"/>
+    </w:p>
+    <w:p>
+      <w:pPr>
+        <w:pStyle w:val="Heading2"/>
+      </w:pPr>
+      <w:r>
+        <w:t>Background</w:t>
+      </w:r>
+    </w:p>
+    <w:p>
+      <w:pPr>
+        <w:pStyle w:val="BodyText"/>
+      </w:pPr>
+      <w:r>
+        <w:t xml:space="preserve">Solutions are released into an area intersected by multiple domains: </w:t>
+      </w:r>
+      <w:r>
+        <w:t xml:space="preserve">at the very least the </w:t>
+      </w:r>
+      <w:r>
+        <w:t>ICT domain</w:t>
+      </w:r>
+      <w:r>
+        <w:t xml:space="preserve"> where technical constraints apply</w:t>
+      </w:r>
+      <w:r>
+        <w:t xml:space="preserve">, </w:t>
+      </w:r>
+      <w:r>
+        <w:t xml:space="preserve">and the business domain, </w:t>
+      </w:r>
+      <w:r>
+        <w:t xml:space="preserve">but also the </w:t>
+      </w:r>
+      <w:proofErr w:type="gramStart"/>
+      <w:r>
+        <w:t>general public</w:t>
+      </w:r>
+      <w:proofErr w:type="gramEnd"/>
+      <w:r>
+        <w:t xml:space="preserve"> domain. Government services </w:t>
+      </w:r>
+      <w:r>
+        <w:t>also intersect the government domain.</w:t>
+      </w:r>
+    </w:p>
+    <w:p>
+      <w:pPr>
+        <w:pStyle w:val="BodyText"/>
+      </w:pPr>
+      <w:r>
+        <w:t>Constraints in the form of lews and regulations exists in most of the above domains. For example, the public domain has privacy laws that regulate the rights of users, the education business domain regulates the use of identifiers across systems, and the government domain has regulation governing the accessibility and security of services.</w:t>
+      </w:r>
+    </w:p>
+    <w:p>
+      <w:pPr>
+        <w:pStyle w:val="Heading2"/>
+      </w:pPr>
+      <w:r>
+        <w:t>Issue</w:t>
+      </w:r>
+    </w:p>
+    <w:p>
+      <w:pPr>
+        <w:pStyle w:val="BodyText"/>
+      </w:pPr>
+      <w:r>
+        <w:t xml:space="preserve">While project delivery stakeholders may be subject matter experts in the business domain, or system engineering, or the orchestration of work items to deliver systems within budget and on time to expectations, most stakeholders have limited experience at interpreting </w:t>
+      </w:r>
+      <w:r>
+        <w:t>regulation</w:t>
+      </w:r>
+      <w:r>
+        <w:t>s and applying them to system design considerations.</w:t>
+      </w:r>
+    </w:p>
+    <w:p>
+      <w:pPr>
+        <w:pStyle w:val="Heading2"/>
+      </w:pPr>
+      <w:r>
+        <w:t>Risk</w:t>
+      </w:r>
+    </w:p>
+    <w:p>
+      <w:pPr>
+        <w:pStyle w:val="BodyText"/>
+      </w:pPr>
+      <w:r>
+        <w:t xml:space="preserve">The risk is that the delivered software is technically addressing the expectations and contracted requirements developed by business SMEs, but be illegal, and therefore </w:t>
+      </w:r>
+      <w:r>
+        <w:t xml:space="preserve">not receiving an Authority to Operate (ATO) and/or putting </w:t>
+      </w:r>
+      <w:r>
+        <w:t>the organisation’s reputation at risk</w:t>
+      </w:r>
+      <w:r>
+        <w:t xml:space="preserve"> if it does</w:t>
+      </w:r>
+      <w:r>
+        <w:t>.</w:t>
+      </w:r>
+    </w:p>
+    <w:p>
+      <w:pPr>
+        <w:pStyle w:val="Heading2"/>
+      </w:pPr>
+      <w:r>
+        <w:t>Resolution</w:t>
+      </w:r>
+    </w:p>
+    <w:p>
+      <w:pPr>
+        <w:pStyle w:val="BodyText"/>
+      </w:pPr>
+      <w:r>
+        <w:t xml:space="preserve">This paper presents first the constraints that must be adhered to, then proposes an approach that can meet </w:t>
+      </w:r>
+      <w:r>
+        <w:t xml:space="preserve">these </w:t>
+      </w:r>
+      <w:r>
+        <w:t>constraints.</w:t>
+      </w:r>
+    </w:p>
+    <w:bookmarkEnd w:id="7"/>
+    <w:p>
+      <w:pPr>
+        <w:pStyle w:val="BodyText"/>
+      </w:pPr>
+    </w:p>
+    <w:p>
+      <w:pPr>
+        <w:pStyle w:val="Heading1"/>
+      </w:pPr>
+      <w:r>
+        <w:lastRenderedPageBreak/>
+        <w:t>Applicable Regulation</w:t>
+      </w:r>
+    </w:p>
+    <w:p>
+      <w:pPr>
+        <w:pStyle w:val="BodyText"/>
+      </w:pPr>
+    </w:p>
+    <w:p>
+      <w:pPr>
+        <w:pStyle w:val="BodyText"/>
+      </w:pPr>
+      <w:r>
+        <w:t>The Records Act 2005</w:t>
+      </w:r>
+    </w:p>
+    <w:p>
+      <w:pPr>
+        <w:pStyle w:val="BodyText"/>
+      </w:pPr>
+      <w:bookmarkStart w:id="8" w:name="_Hlk150678995"/>
+      <w:r>
+        <w:t>The Records Act 2005 obligates every public office to create and maintain full and accurate records of its affairs in an accessible form until their disposal is required by an Act</w:t>
+      </w:r>
       <w:r>
         <w:rPr>
-          <w:noProof/>
+          <w:rStyle w:val="FootnoteReference"/>
         </w:rPr>
-        <w:drawing>
-          <wp:anchor distT="0" distB="0" distL="114300" distR="114300" simplePos="0" relativeHeight="251658240" behindDoc="0" locked="0" layoutInCell="1" allowOverlap="1" wp14:anchorId="465D5D13" wp14:editId="1EC837F7">
-            <wp:simplePos x="752475" y="2600325"/>
-            <wp:positionH relativeFrom="column">
-              <wp:align>left</wp:align>
-            </wp:positionH>
-            <wp:positionV relativeFrom="paragraph">
-              <wp:align>top</wp:align>
-            </wp:positionV>
-            <wp:extent cx="800100" cy="800100"/>
-            <wp:effectExtent l="0" t="0" r="0" b="0"/>
-            <wp:wrapSquare wrapText="bothSides"/>
-            <wp:docPr id="86" name="Picture 86" descr="3d cube vector icon 22761381 Vector Art at Vecteezy"/>
-            <wp:cNvGraphicFramePr>
-              <a:graphicFrameLocks xmlns:a="http://schemas.openxmlformats.org/drawingml/2006/main" noChangeAspect="1"/>
-            </wp:cNvGraphicFramePr>
-            <a:graphic xmlns:a="http://schemas.openxmlformats.org/drawingml/2006/main">
-              <a:graphicData uri="http://schemas.openxmlformats.org/drawingml/2006/picture">
-                <pic:pic xmlns:pic="http://schemas.openxmlformats.org/drawingml/2006/picture">
-                  <pic:nvPicPr>
-                    <pic:cNvPr id="0" name="Picture 8" descr="3d cube vector icon 22761381 Vector Art at Vecteezy"/>
-                    <pic:cNvPicPr>
-                      <a:picLocks noChangeAspect="1" noChangeArrowheads="1"/>
-                    </pic:cNvPicPr>
-                  </pic:nvPicPr>
-                  <pic:blipFill>
-                    <a:blip r:embed="rId12" cstate="print">
-                      <a:extLst>
-                        <a:ext uri="{28A0092B-C50C-407E-A947-70E740481C1C}">
-                          <a14:useLocalDpi xmlns:a14="http://schemas.microsoft.com/office/drawing/2010/main" val="0"/>
-                        </a:ext>
-                      </a:extLst>
-                    </a:blip>
-                    <a:srcRect/>
-                    <a:stretch>
-                      <a:fillRect/>
-                    </a:stretch>
-                  </pic:blipFill>
-                  <pic:spPr bwMode="auto">
-                    <a:xfrm>
-                      <a:off x="0" y="0"/>
-                      <a:ext cx="800100" cy="800100"/>
-                    </a:xfrm>
-                    <a:prstGeom prst="rect">
-                      <a:avLst/>
-                    </a:prstGeom>
-                    <a:noFill/>
-                    <a:ln>
-                      <a:noFill/>
-                    </a:ln>
-                  </pic:spPr>
-                </pic:pic>
-              </a:graphicData>
-            </a:graphic>
-          </wp:anchor>
-        </w:drawing>
-      </w:r>
-      <w:r>
-        <w:br w:type="textWrapping" w:clear="all"/>
-      </w:r>
-      <w:r>
-        <w:t xml:space="preserve">Figure </w:t>
-      </w:r>
-      <w:fldSimple w:instr=" SEQ Figure \* ARABIC ">
-        <w:r>
-          <w:rPr>
-            <w:noProof/>
-          </w:rPr>
-          <w:t>1</w:t>
-        </w:r>
-      </w:fldSimple>
-      <w:r>
-        <w:t>: TODO Image</w:t>
-      </w:r>
-    </w:p>
+        <w:footnoteReference w:id="2"/>
+      </w:r>
+      <w:r>
+        <w:t>.</w:t>
+      </w:r>
+    </w:p>
+    <w:bookmarkEnd w:id="8"/>
     <w:p>
       <w:pPr>
         <w:pStyle w:val="BodyText"/>
@@ -1477,392 +1513,78 @@
     </w:p>
     <w:p>
       <w:pPr>
-        <w:pStyle w:val="Heading3"/>
-      </w:pPr>
-      <w:bookmarkStart w:id="8" w:name="_Toc145232978"/>
-      <w:r>
-        <w:t xml:space="preserve">Heading Level </w:t>
-      </w:r>
-      <w:r>
-        <w:t>3</w:t>
-      </w:r>
-      <w:bookmarkEnd w:id="8"/>
-    </w:p>
-    <w:p>
-      <w:pPr>
         <w:pStyle w:val="BodyText"/>
       </w:pPr>
-      <w:r>
-        <w:t>Foo</w:t>
-      </w:r>
-    </w:p>
-    <w:p>
-      <w:pPr>
-        <w:pStyle w:val="Heading4"/>
-      </w:pPr>
-      <w:bookmarkStart w:id="9" w:name="_Toc145232979"/>
-      <w:r>
-        <w:t>Heading Level</w:t>
-      </w:r>
-      <w:r>
-        <w:t xml:space="preserve"> 4</w:t>
-      </w:r>
-      <w:bookmarkEnd w:id="9"/>
     </w:p>
     <w:p>
       <w:pPr>
         <w:pStyle w:val="BodyText"/>
-      </w:pPr>
-      <w:r>
-        <w:t>Bar</w:t>
-      </w:r>
-    </w:p>
-    <w:bookmarkEnd w:id="7"/>
-    <w:p>
-      <w:pPr>
-        <w:pStyle w:val="BodyText"/>
-      </w:pPr>
-    </w:p>
-    <w:p>
-      <w:pPr>
-        <w:pStyle w:val="Caption"/>
-        <w:keepNext/>
-      </w:pPr>
-      <w:bookmarkStart w:id="10" w:name="_Toc145048484"/>
-      <w:r>
-        <w:t xml:space="preserve">Table </w:t>
-      </w:r>
-      <w:fldSimple w:instr=" SEQ Table \* ARABIC ">
-        <w:r>
-          <w:rPr>
-            <w:noProof/>
-          </w:rPr>
-          <w:t>1</w:t>
-        </w:r>
-      </w:fldSimple>
-      <w:r>
-        <w:t>: TODO Table</w:t>
-      </w:r>
-      <w:bookmarkEnd w:id="10"/>
-    </w:p>
-    <w:tbl>
-      <w:tblPr>
-        <w:tblStyle w:val="Table-Default-Blue"/>
-        <w:tblW w:w="0" w:type="auto"/>
-        <w:tblLook w:val="04A0" w:firstRow="1" w:lastRow="0" w:firstColumn="1" w:lastColumn="0" w:noHBand="0" w:noVBand="1"/>
-      </w:tblPr>
-      <w:tblGrid>
-        <w:gridCol w:w="4762"/>
-        <w:gridCol w:w="4762"/>
-      </w:tblGrid>
-      <w:tr>
-        <w:trPr>
-          <w:cnfStyle w:val="100000000000" w:firstRow="1" w:lastRow="0" w:firstColumn="0" w:lastColumn="0" w:oddVBand="0" w:evenVBand="0" w:oddHBand="0" w:evenHBand="0" w:firstRowFirstColumn="0" w:firstRowLastColumn="0" w:lastRowFirstColumn="0" w:lastRowLastColumn="0"/>
-        </w:trPr>
-        <w:tc>
-          <w:tcPr>
-            <w:tcW w:w="4762" w:type="dxa"/>
-          </w:tcPr>
-          <w:p>
-            <w:pPr>
-              <w:pStyle w:val="BodyText"/>
-            </w:pPr>
-            <w:r>
-              <w:t>Foo</w:t>
-            </w:r>
-          </w:p>
-        </w:tc>
-        <w:tc>
-          <w:tcPr>
-            <w:tcW w:w="4762" w:type="dxa"/>
-          </w:tcPr>
-          <w:p>
-            <w:pPr>
-              <w:pStyle w:val="BodyText"/>
-            </w:pPr>
-            <w:r>
-              <w:t>Bar</w:t>
-            </w:r>
-          </w:p>
-        </w:tc>
-      </w:tr>
-      <w:tr>
-        <w:trPr>
-          <w:cnfStyle w:val="000000100000" w:firstRow="0" w:lastRow="0" w:firstColumn="0" w:lastColumn="0" w:oddVBand="0" w:evenVBand="0" w:oddHBand="1" w:evenHBand="0" w:firstRowFirstColumn="0" w:firstRowLastColumn="0" w:lastRowFirstColumn="0" w:lastRowLastColumn="0"/>
-        </w:trPr>
-        <w:tc>
-          <w:tcPr>
-            <w:tcW w:w="4762" w:type="dxa"/>
-          </w:tcPr>
-          <w:p>
-            <w:pPr>
-              <w:pStyle w:val="BodyText"/>
-            </w:pPr>
-            <w:r>
-              <w:t>Foo</w:t>
-            </w:r>
-          </w:p>
-        </w:tc>
-        <w:tc>
-          <w:tcPr>
-            <w:tcW w:w="4762" w:type="dxa"/>
-          </w:tcPr>
-          <w:p>
-            <w:pPr>
-              <w:pStyle w:val="BodyText"/>
-            </w:pPr>
-            <w:r>
-              <w:t>Bar</w:t>
-            </w:r>
-          </w:p>
-        </w:tc>
-      </w:tr>
-      <w:tr>
-        <w:trPr>
-          <w:cnfStyle w:val="000000010000" w:firstRow="0" w:lastRow="0" w:firstColumn="0" w:lastColumn="0" w:oddVBand="0" w:evenVBand="0" w:oddHBand="0" w:evenHBand="1" w:firstRowFirstColumn="0" w:firstRowLastColumn="0" w:lastRowFirstColumn="0" w:lastRowLastColumn="0"/>
-        </w:trPr>
-        <w:tc>
-          <w:tcPr>
-            <w:tcW w:w="4762" w:type="dxa"/>
-          </w:tcPr>
-          <w:p>
-            <w:pPr>
-              <w:pStyle w:val="BodyText"/>
-            </w:pPr>
-          </w:p>
-        </w:tc>
-        <w:tc>
-          <w:tcPr>
-            <w:tcW w:w="4762" w:type="dxa"/>
-          </w:tcPr>
-          <w:p>
-            <w:pPr>
-              <w:pStyle w:val="BodyText"/>
-            </w:pPr>
-          </w:p>
-        </w:tc>
-      </w:tr>
-      <w:tr>
-        <w:trPr>
-          <w:cnfStyle w:val="000000100000" w:firstRow="0" w:lastRow="0" w:firstColumn="0" w:lastColumn="0" w:oddVBand="0" w:evenVBand="0" w:oddHBand="1" w:evenHBand="0" w:firstRowFirstColumn="0" w:firstRowLastColumn="0" w:lastRowFirstColumn="0" w:lastRowLastColumn="0"/>
-        </w:trPr>
-        <w:tc>
-          <w:tcPr>
-            <w:tcW w:w="4762" w:type="dxa"/>
-          </w:tcPr>
-          <w:p>
-            <w:pPr>
-              <w:pStyle w:val="BodyText"/>
-            </w:pPr>
-          </w:p>
-        </w:tc>
-        <w:tc>
-          <w:tcPr>
-            <w:tcW w:w="4762" w:type="dxa"/>
-          </w:tcPr>
-          <w:p>
-            <w:pPr>
-              <w:pStyle w:val="BodyText"/>
-            </w:pPr>
-          </w:p>
-        </w:tc>
-      </w:tr>
-    </w:tbl>
-    <w:p>
-      <w:pPr>
-        <w:pStyle w:val="BodyText"/>
-      </w:pPr>
-    </w:p>
-    <w:p>
-      <w:pPr>
-        <w:pStyle w:val="Caption"/>
-        <w:keepNext/>
-      </w:pPr>
-      <w:bookmarkStart w:id="11" w:name="_Toc145048485"/>
-      <w:r>
-        <w:t xml:space="preserve">Table </w:t>
-      </w:r>
-      <w:fldSimple w:instr=" SEQ Table \* ARABIC ">
-        <w:r>
-          <w:rPr>
-            <w:noProof/>
-          </w:rPr>
-          <w:t>2</w:t>
-        </w:r>
-      </w:fldSimple>
-      <w:r>
-        <w:t>: TODO Table 2</w:t>
-      </w:r>
-      <w:bookmarkEnd w:id="11"/>
-    </w:p>
-    <w:tbl>
-      <w:tblPr>
-        <w:tblStyle w:val="Table-Default-Mauve"/>
-        <w:tblW w:w="0" w:type="auto"/>
-        <w:tblLook w:val="04A0" w:firstRow="1" w:lastRow="0" w:firstColumn="1" w:lastColumn="0" w:noHBand="0" w:noVBand="1"/>
-      </w:tblPr>
-      <w:tblGrid>
-        <w:gridCol w:w="4762"/>
-        <w:gridCol w:w="4762"/>
-      </w:tblGrid>
-      <w:tr>
-        <w:trPr>
-          <w:cnfStyle w:val="100000000000" w:firstRow="1" w:lastRow="0" w:firstColumn="0" w:lastColumn="0" w:oddVBand="0" w:evenVBand="0" w:oddHBand="0" w:evenHBand="0" w:firstRowFirstColumn="0" w:firstRowLastColumn="0" w:lastRowFirstColumn="0" w:lastRowLastColumn="0"/>
-        </w:trPr>
-        <w:tc>
-          <w:tcPr>
-            <w:tcW w:w="4762" w:type="dxa"/>
-          </w:tcPr>
-          <w:p>
-            <w:pPr>
-              <w:pStyle w:val="BodyText"/>
-            </w:pPr>
-            <w:r>
-              <w:t>Foo</w:t>
-            </w:r>
-          </w:p>
-        </w:tc>
-        <w:tc>
-          <w:tcPr>
-            <w:tcW w:w="4762" w:type="dxa"/>
-          </w:tcPr>
-          <w:p>
-            <w:pPr>
-              <w:pStyle w:val="BodyText"/>
-            </w:pPr>
-            <w:r>
-              <w:t>Bar</w:t>
-            </w:r>
-          </w:p>
-        </w:tc>
-      </w:tr>
-      <w:tr>
-        <w:trPr>
-          <w:cnfStyle w:val="000000100000" w:firstRow="0" w:lastRow="0" w:firstColumn="0" w:lastColumn="0" w:oddVBand="0" w:evenVBand="0" w:oddHBand="1" w:evenHBand="0" w:firstRowFirstColumn="0" w:firstRowLastColumn="0" w:lastRowFirstColumn="0" w:lastRowLastColumn="0"/>
-        </w:trPr>
-        <w:tc>
-          <w:tcPr>
-            <w:tcW w:w="4762" w:type="dxa"/>
-          </w:tcPr>
-          <w:p>
-            <w:pPr>
-              <w:pStyle w:val="BodyText"/>
-            </w:pPr>
-            <w:r>
-              <w:t>Foo</w:t>
-            </w:r>
-          </w:p>
-        </w:tc>
-        <w:tc>
-          <w:tcPr>
-            <w:tcW w:w="4762" w:type="dxa"/>
-          </w:tcPr>
-          <w:p>
-            <w:pPr>
-              <w:pStyle w:val="BodyText"/>
-            </w:pPr>
-            <w:r>
-              <w:t>Bar</w:t>
-            </w:r>
-          </w:p>
-        </w:tc>
-      </w:tr>
-      <w:tr>
-        <w:trPr>
-          <w:cnfStyle w:val="000000010000" w:firstRow="0" w:lastRow="0" w:firstColumn="0" w:lastColumn="0" w:oddVBand="0" w:evenVBand="0" w:oddHBand="0" w:evenHBand="1" w:firstRowFirstColumn="0" w:firstRowLastColumn="0" w:lastRowFirstColumn="0" w:lastRowLastColumn="0"/>
-        </w:trPr>
-        <w:tc>
-          <w:tcPr>
-            <w:tcW w:w="4762" w:type="dxa"/>
-          </w:tcPr>
-          <w:p>
-            <w:pPr>
-              <w:pStyle w:val="BodyText"/>
-            </w:pPr>
-          </w:p>
-        </w:tc>
-        <w:tc>
-          <w:tcPr>
-            <w:tcW w:w="4762" w:type="dxa"/>
-          </w:tcPr>
-          <w:p>
-            <w:pPr>
-              <w:pStyle w:val="BodyText"/>
-            </w:pPr>
-          </w:p>
-        </w:tc>
-      </w:tr>
-      <w:tr>
-        <w:trPr>
-          <w:cnfStyle w:val="000000100000" w:firstRow="0" w:lastRow="0" w:firstColumn="0" w:lastColumn="0" w:oddVBand="0" w:evenVBand="0" w:oddHBand="1" w:evenHBand="0" w:firstRowFirstColumn="0" w:firstRowLastColumn="0" w:lastRowFirstColumn="0" w:lastRowLastColumn="0"/>
-        </w:trPr>
-        <w:tc>
-          <w:tcPr>
-            <w:tcW w:w="4762" w:type="dxa"/>
-          </w:tcPr>
-          <w:p>
-            <w:pPr>
-              <w:pStyle w:val="BodyText"/>
-            </w:pPr>
-          </w:p>
-        </w:tc>
-        <w:tc>
-          <w:tcPr>
-            <w:tcW w:w="4762" w:type="dxa"/>
-          </w:tcPr>
-          <w:p>
-            <w:pPr>
-              <w:pStyle w:val="BodyText"/>
-            </w:pPr>
-          </w:p>
-        </w:tc>
-      </w:tr>
-    </w:tbl>
-    <w:p>
-      <w:pPr>
-        <w:pStyle w:val="BodyText"/>
-      </w:pPr>
+        <w:numPr>
+          <w:ilvl w:val="0"/>
+          <w:numId w:val="34"/>
+        </w:numPr>
+      </w:pPr>
+      <w:hyperlink r:id="rId12" w:anchor="0-1-introduction" w:history="1">
+        <w:r>
+          <w:rPr>
+            <w:rStyle w:val="Hyperlink"/>
+          </w:rPr>
+          <w:t>Best practice guida</w:t>
+        </w:r>
+        <w:r>
+          <w:rPr>
+            <w:rStyle w:val="Hyperlink"/>
+          </w:rPr>
+          <w:t>n</w:t>
+        </w:r>
+        <w:r>
+          <w:rPr>
+            <w:rStyle w:val="Hyperlink"/>
+          </w:rPr>
+          <w:t>ce on digital storage and preservation – Archives New Zealand</w:t>
+        </w:r>
+      </w:hyperlink>
     </w:p>
     <w:p>
       <w:pPr>
         <w:pStyle w:val="Appendices"/>
       </w:pPr>
-      <w:bookmarkStart w:id="12" w:name="_Toc145049430"/>
-      <w:bookmarkStart w:id="13" w:name="_Toc145232980"/>
+      <w:bookmarkStart w:id="9" w:name="_Toc145049430"/>
+      <w:bookmarkStart w:id="10" w:name="_Toc150611344"/>
       <w:r>
         <w:lastRenderedPageBreak/>
         <w:t>Appendices</w:t>
       </w:r>
+      <w:bookmarkEnd w:id="9"/>
+      <w:bookmarkEnd w:id="10"/>
+    </w:p>
+    <w:p>
+      <w:pPr>
+        <w:pStyle w:val="Appendix"/>
+      </w:pPr>
+      <w:bookmarkStart w:id="11" w:name="_Toc145049431"/>
+      <w:bookmarkStart w:id="12" w:name="_Toc150611345"/>
+      <w:r>
+        <w:t xml:space="preserve">Appendix A - </w:t>
+      </w:r>
+      <w:r>
+        <w:t>Document</w:t>
+      </w:r>
+      <w:r>
+        <w:t xml:space="preserve"> Information</w:t>
+      </w:r>
+      <w:bookmarkEnd w:id="11"/>
       <w:bookmarkEnd w:id="12"/>
+    </w:p>
+    <w:p>
+      <w:pPr>
+        <w:pStyle w:val="Heading3"/>
+      </w:pPr>
+      <w:bookmarkStart w:id="13" w:name="_Toc150611346"/>
+      <w:r>
+        <w:t>Images</w:t>
+      </w:r>
       <w:bookmarkEnd w:id="13"/>
-    </w:p>
-    <w:p>
-      <w:pPr>
-        <w:pStyle w:val="Appendix"/>
-      </w:pPr>
-      <w:bookmarkStart w:id="14" w:name="_Toc145049431"/>
-      <w:bookmarkStart w:id="15" w:name="_Toc145232981"/>
-      <w:r>
-        <w:t xml:space="preserve">Appendix A - </w:t>
-      </w:r>
-      <w:r>
-        <w:t>Document</w:t>
-      </w:r>
-      <w:r>
-        <w:t xml:space="preserve"> Information</w:t>
-      </w:r>
-      <w:bookmarkEnd w:id="14"/>
-      <w:bookmarkEnd w:id="15"/>
-    </w:p>
-    <w:p>
-      <w:pPr>
-        <w:pStyle w:val="Heading3"/>
-      </w:pPr>
-      <w:bookmarkStart w:id="16" w:name="_Toc145232982"/>
-      <w:r>
-        <w:t>Images</w:t>
-      </w:r>
-      <w:bookmarkEnd w:id="16"/>
     </w:p>
     <w:p>
       <w:pPr>
@@ -1954,11 +1676,11 @@
       <w:pPr>
         <w:pStyle w:val="Heading3"/>
       </w:pPr>
-      <w:bookmarkStart w:id="17" w:name="_Toc145232983"/>
+      <w:bookmarkStart w:id="14" w:name="_Toc150611347"/>
       <w:r>
         <w:t>Tables</w:t>
       </w:r>
-      <w:bookmarkEnd w:id="17"/>
+      <w:bookmarkEnd w:id="14"/>
     </w:p>
     <w:p>
       <w:pPr>
@@ -2122,11 +1844,11 @@
       <w:pPr>
         <w:pStyle w:val="Heading3"/>
       </w:pPr>
-      <w:bookmarkStart w:id="18" w:name="_Toc145232984"/>
+      <w:bookmarkStart w:id="15" w:name="_Toc150611348"/>
       <w:r>
         <w:t>References</w:t>
       </w:r>
-      <w:bookmarkEnd w:id="18"/>
+      <w:bookmarkEnd w:id="15"/>
     </w:p>
     <w:p>
       <w:r>
@@ -2155,11 +1877,11 @@
       <w:pPr>
         <w:pStyle w:val="Heading3"/>
       </w:pPr>
-      <w:bookmarkStart w:id="19" w:name="_Toc145232985"/>
+      <w:bookmarkStart w:id="16" w:name="_Toc150611349"/>
       <w:r>
         <w:t>Review Distribution</w:t>
       </w:r>
-      <w:bookmarkEnd w:id="19"/>
+      <w:bookmarkEnd w:id="16"/>
     </w:p>
     <w:p>
       <w:pPr>
@@ -2197,7 +1919,7 @@
             <w:pPr>
               <w:pStyle w:val="BodyText"/>
             </w:pPr>
-            <w:bookmarkStart w:id="20" w:name="_Hlk145229633"/>
+            <w:bookmarkStart w:id="17" w:name="_Hlk145229633"/>
             <w:r>
               <w:t>Identity</w:t>
             </w:r>
@@ -2297,76 +2019,76 @@
       <w:pPr>
         <w:pStyle w:val="Heading3"/>
       </w:pPr>
-      <w:bookmarkStart w:id="21" w:name="_Toc145232986"/>
+      <w:bookmarkStart w:id="18" w:name="_Toc150611350"/>
+      <w:bookmarkEnd w:id="17"/>
+      <w:r>
+        <w:t>Audience</w:t>
+      </w:r>
+      <w:bookmarkEnd w:id="18"/>
+    </w:p>
+    <w:p>
+      <w:pPr>
+        <w:pStyle w:val="BodyText"/>
+      </w:pPr>
+      <w:r>
+        <w:t xml:space="preserve">The document is technical in nature, but parts are expected to be read and/or validated by a non-technical audience. </w:t>
+      </w:r>
+    </w:p>
+    <w:p>
+      <w:pPr>
+        <w:pStyle w:val="Heading3"/>
+      </w:pPr>
+      <w:bookmarkStart w:id="19" w:name="_Toc150611351"/>
+      <w:r>
+        <w:t>Structure</w:t>
+      </w:r>
+      <w:bookmarkEnd w:id="19"/>
+    </w:p>
+    <w:p>
+      <w:pPr>
+        <w:pStyle w:val="BodyText"/>
+      </w:pPr>
+      <w:r>
+        <w:t>Where possible, the document structure is guided by either ISO-* standards or best practice.</w:t>
+      </w:r>
+    </w:p>
+    <w:p>
+      <w:pPr>
+        <w:pStyle w:val="Heading3"/>
+      </w:pPr>
+      <w:bookmarkStart w:id="20" w:name="_Toc150611352"/>
+      <w:r>
+        <w:t>Diagrams</w:t>
+      </w:r>
       <w:bookmarkEnd w:id="20"/>
-      <w:r>
-        <w:t>Audience</w:t>
-      </w:r>
+    </w:p>
+    <w:p>
+      <w:pPr>
+        <w:pStyle w:val="BodyText"/>
+      </w:pPr>
+      <w:bookmarkStart w:id="21" w:name="_Hlk145229490"/>
+      <w:r>
+        <w:t>Diagrams are developed for a wide audience. Unless specifically for a technical audience, where the use of industry standard diagram types (</w:t>
+      </w:r>
+      <w:proofErr w:type="spellStart"/>
+      <w:r>
+        <w:t>Archimate</w:t>
+      </w:r>
+      <w:proofErr w:type="spellEnd"/>
+      <w:r>
+        <w:t>, UML, C4), is appropriate, diagrams are developed as simple “box &amp; line” monochrome diagrams.</w:t>
+      </w:r>
+    </w:p>
+    <w:p>
+      <w:pPr>
+        <w:pStyle w:val="Heading3"/>
+      </w:pPr>
+      <w:bookmarkStart w:id="22" w:name="_Toc150611353"/>
       <w:bookmarkEnd w:id="21"/>
-    </w:p>
-    <w:p>
-      <w:pPr>
-        <w:pStyle w:val="BodyText"/>
-      </w:pPr>
-      <w:r>
-        <w:t xml:space="preserve">The document is technical in nature, but parts are expected to be read and/or validated by a non-technical audience. </w:t>
-      </w:r>
-    </w:p>
-    <w:p>
-      <w:pPr>
-        <w:pStyle w:val="Heading3"/>
-      </w:pPr>
-      <w:bookmarkStart w:id="22" w:name="_Toc145232987"/>
-      <w:r>
-        <w:t>Structure</w:t>
+      <w:r>
+        <w:t>Terms</w:t>
       </w:r>
       <w:bookmarkEnd w:id="22"/>
-    </w:p>
-    <w:p>
-      <w:pPr>
-        <w:pStyle w:val="BodyText"/>
-      </w:pPr>
-      <w:r>
-        <w:t>Where possible, the document structure is guided by either ISO-* standards or best practice.</w:t>
-      </w:r>
-    </w:p>
-    <w:p>
-      <w:pPr>
-        <w:pStyle w:val="Heading3"/>
-      </w:pPr>
-      <w:bookmarkStart w:id="23" w:name="_Toc145232988"/>
-      <w:r>
-        <w:t>Diagrams</w:t>
-      </w:r>
-      <w:bookmarkEnd w:id="23"/>
-    </w:p>
-    <w:p>
-      <w:pPr>
-        <w:pStyle w:val="BodyText"/>
-      </w:pPr>
-      <w:bookmarkStart w:id="24" w:name="_Hlk145229490"/>
-      <w:r>
-        <w:t>Diagrams are developed for a wide audience. Unless specifically for a technical audience, where the use of industry standard diagram types (</w:t>
-      </w:r>
-      <w:proofErr w:type="spellStart"/>
-      <w:r>
-        <w:t>Archimate</w:t>
-      </w:r>
-      <w:proofErr w:type="spellEnd"/>
-      <w:r>
-        <w:t>, UML, C4), is appropriate, diagrams are developed as simple “box &amp; line” monochrome diagrams.</w:t>
-      </w:r>
-    </w:p>
-    <w:p>
-      <w:pPr>
-        <w:pStyle w:val="Heading3"/>
-      </w:pPr>
-      <w:bookmarkStart w:id="25" w:name="_Toc145232989"/>
-      <w:bookmarkEnd w:id="24"/>
-      <w:r>
-        <w:t>Terms</w:t>
-      </w:r>
-      <w:bookmarkEnd w:id="25"/>
     </w:p>
     <w:p>
       <w:pPr>
@@ -2971,6 +2693,44 @@
       </w:pPr>
     </w:p>
     <w:p/>
+  </w:footnote>
+  <w:footnote w:id="2">
+    <w:p>
+      <w:pPr>
+        <w:pStyle w:val="FootnoteText"/>
+      </w:pPr>
+      <w:r>
+        <w:rPr>
+          <w:rStyle w:val="FootnoteReference"/>
+        </w:rPr>
+        <w:footnoteRef/>
+      </w:r>
+      <w:r>
+        <w:t xml:space="preserve"> </w:t>
+      </w:r>
+      <w:hyperlink r:id="rId1" w:history="1">
+        <w:r>
+          <w:rPr>
+            <w:rStyle w:val="Hyperlink"/>
+          </w:rPr>
+          <w:t xml:space="preserve">Public Records Act 2005 No 40 (as </w:t>
+        </w:r>
+        <w:proofErr w:type="gramStart"/>
+        <w:r>
+          <w:rPr>
+            <w:rStyle w:val="Hyperlink"/>
+          </w:rPr>
+          <w:t>at</w:t>
+        </w:r>
+        <w:proofErr w:type="gramEnd"/>
+        <w:r>
+          <w:rPr>
+            <w:rStyle w:val="Hyperlink"/>
+          </w:rPr>
+          <w:t xml:space="preserve"> 01 September 2022), Public Act 17 Requirement to create and maintain records – New Zealand Legislation</w:t>
+        </w:r>
+      </w:hyperlink>
+    </w:p>
   </w:footnote>
 </w:footnotes>
 </file>
@@ -3665,6 +3425,118 @@
     </w:lvl>
   </w:abstractNum>
   <w:abstractNum w:abstractNumId="5" w15:restartNumberingAfterBreak="0">
+    <w:nsid w:val="23C614F2"/>
+    <w:multiLevelType w:val="hybridMultilevel"/>
+    <w:tmpl w:val="A9DE5822"/>
+    <w:lvl w:ilvl="0" w:tplc="5DA04776">
+      <w:numFmt w:val="bullet"/>
+      <w:lvlText w:val=""/>
+      <w:lvlJc w:val="left"/>
+      <w:pPr>
+        <w:ind w:left="720" w:hanging="360"/>
+      </w:pPr>
+      <w:rPr>
+        <w:rFonts w:ascii="Symbol" w:eastAsiaTheme="minorHAnsi" w:hAnsi="Symbol" w:cs="Times New Roman" w:hint="default"/>
+      </w:rPr>
+    </w:lvl>
+    <w:lvl w:ilvl="1" w:tplc="14090003" w:tentative="1">
+      <w:start w:val="1"/>
+      <w:numFmt w:val="bullet"/>
+      <w:lvlText w:val="o"/>
+      <w:lvlJc w:val="left"/>
+      <w:pPr>
+        <w:ind w:left="1440" w:hanging="360"/>
+      </w:pPr>
+      <w:rPr>
+        <w:rFonts w:ascii="Courier New" w:hAnsi="Courier New" w:cs="Courier New" w:hint="default"/>
+      </w:rPr>
+    </w:lvl>
+    <w:lvl w:ilvl="2" w:tplc="14090005" w:tentative="1">
+      <w:start w:val="1"/>
+      <w:numFmt w:val="bullet"/>
+      <w:lvlText w:val=""/>
+      <w:lvlJc w:val="left"/>
+      <w:pPr>
+        <w:ind w:left="2160" w:hanging="360"/>
+      </w:pPr>
+      <w:rPr>
+        <w:rFonts w:ascii="Wingdings" w:hAnsi="Wingdings" w:hint="default"/>
+      </w:rPr>
+    </w:lvl>
+    <w:lvl w:ilvl="3" w:tplc="14090001" w:tentative="1">
+      <w:start w:val="1"/>
+      <w:numFmt w:val="bullet"/>
+      <w:lvlText w:val=""/>
+      <w:lvlJc w:val="left"/>
+      <w:pPr>
+        <w:ind w:left="2880" w:hanging="360"/>
+      </w:pPr>
+      <w:rPr>
+        <w:rFonts w:ascii="Symbol" w:hAnsi="Symbol" w:hint="default"/>
+      </w:rPr>
+    </w:lvl>
+    <w:lvl w:ilvl="4" w:tplc="14090003" w:tentative="1">
+      <w:start w:val="1"/>
+      <w:numFmt w:val="bullet"/>
+      <w:lvlText w:val="o"/>
+      <w:lvlJc w:val="left"/>
+      <w:pPr>
+        <w:ind w:left="3600" w:hanging="360"/>
+      </w:pPr>
+      <w:rPr>
+        <w:rFonts w:ascii="Courier New" w:hAnsi="Courier New" w:cs="Courier New" w:hint="default"/>
+      </w:rPr>
+    </w:lvl>
+    <w:lvl w:ilvl="5" w:tplc="14090005" w:tentative="1">
+      <w:start w:val="1"/>
+      <w:numFmt w:val="bullet"/>
+      <w:lvlText w:val=""/>
+      <w:lvlJc w:val="left"/>
+      <w:pPr>
+        <w:ind w:left="4320" w:hanging="360"/>
+      </w:pPr>
+      <w:rPr>
+        <w:rFonts w:ascii="Wingdings" w:hAnsi="Wingdings" w:hint="default"/>
+      </w:rPr>
+    </w:lvl>
+    <w:lvl w:ilvl="6" w:tplc="14090001" w:tentative="1">
+      <w:start w:val="1"/>
+      <w:numFmt w:val="bullet"/>
+      <w:lvlText w:val=""/>
+      <w:lvlJc w:val="left"/>
+      <w:pPr>
+        <w:ind w:left="5040" w:hanging="360"/>
+      </w:pPr>
+      <w:rPr>
+        <w:rFonts w:ascii="Symbol" w:hAnsi="Symbol" w:hint="default"/>
+      </w:rPr>
+    </w:lvl>
+    <w:lvl w:ilvl="7" w:tplc="14090003" w:tentative="1">
+      <w:start w:val="1"/>
+      <w:numFmt w:val="bullet"/>
+      <w:lvlText w:val="o"/>
+      <w:lvlJc w:val="left"/>
+      <w:pPr>
+        <w:ind w:left="5760" w:hanging="360"/>
+      </w:pPr>
+      <w:rPr>
+        <w:rFonts w:ascii="Courier New" w:hAnsi="Courier New" w:cs="Courier New" w:hint="default"/>
+      </w:rPr>
+    </w:lvl>
+    <w:lvl w:ilvl="8" w:tplc="14090005" w:tentative="1">
+      <w:start w:val="1"/>
+      <w:numFmt w:val="bullet"/>
+      <w:lvlText w:val=""/>
+      <w:lvlJc w:val="left"/>
+      <w:pPr>
+        <w:ind w:left="6480" w:hanging="360"/>
+      </w:pPr>
+      <w:rPr>
+        <w:rFonts w:ascii="Wingdings" w:hAnsi="Wingdings" w:hint="default"/>
+      </w:rPr>
+    </w:lvl>
+  </w:abstractNum>
+  <w:abstractNum w:abstractNumId="6" w15:restartNumberingAfterBreak="0">
     <w:nsid w:val="49B607BC"/>
     <w:multiLevelType w:val="multilevel"/>
     <w:tmpl w:val="64F0A44A"/>
@@ -3779,7 +3651,7 @@
       </w:rPr>
     </w:lvl>
   </w:abstractNum>
-  <w:abstractNum w:abstractNumId="6" w15:restartNumberingAfterBreak="0">
+  <w:abstractNum w:abstractNumId="7" w15:restartNumberingAfterBreak="0">
     <w:nsid w:val="7FBC23B4"/>
     <w:multiLevelType w:val="hybridMultilevel"/>
     <w:tmpl w:val="05F02C28"/>
@@ -3868,7 +3740,7 @@
     </w:lvl>
   </w:abstractNum>
   <w:num w:numId="1" w16cid:durableId="904989900">
-    <w:abstractNumId w:val="5"/>
+    <w:abstractNumId w:val="6"/>
   </w:num>
   <w:num w:numId="2" w16cid:durableId="249000370">
     <w:abstractNumId w:val="3"/>
@@ -3877,7 +3749,7 @@
     <w:abstractNumId w:val="1"/>
   </w:num>
   <w:num w:numId="4" w16cid:durableId="1545603358">
-    <w:abstractNumId w:val="5"/>
+    <w:abstractNumId w:val="6"/>
     <w:lvlOverride w:ilvl="0">
       <w:startOverride w:val="1"/>
     </w:lvlOverride>
@@ -3913,7 +3785,7 @@
     <w:abstractNumId w:val="0"/>
   </w:num>
   <w:num w:numId="7" w16cid:durableId="157700034">
-    <w:abstractNumId w:val="6"/>
+    <w:abstractNumId w:val="7"/>
   </w:num>
   <w:num w:numId="8" w16cid:durableId="1687560567">
     <w:abstractNumId w:val="4"/>
@@ -4119,6 +3991,9 @@
   </w:num>
   <w:num w:numId="33" w16cid:durableId="1580628228">
     <w:abstractNumId w:val="4"/>
+  </w:num>
+  <w:num w:numId="34" w16cid:durableId="417136661">
+    <w:abstractNumId w:val="5"/>
   </w:num>
 </w:numbering>
 </file>
@@ -5700,6 +5575,58 @@
       <w:sz w:val="28"/>
     </w:rPr>
   </w:style>
+  <w:style w:type="paragraph" w:styleId="FootnoteText">
+    <w:name w:val="footnote text"/>
+    <w:basedOn w:val="Normal"/>
+    <w:link w:val="FootnoteTextChar"/>
+    <w:uiPriority w:val="99"/>
+    <w:semiHidden/>
+    <w:unhideWhenUsed/>
+    <w:rsid w:val="00A07771"/>
+    <w:pPr>
+      <w:spacing w:before="0" w:after="0" w:line="240" w:lineRule="auto"/>
+    </w:pPr>
+    <w:rPr>
+      <w:sz w:val="20"/>
+      <w:szCs w:val="20"/>
+    </w:rPr>
+  </w:style>
+  <w:style w:type="character" w:customStyle="1" w:styleId="FootnoteTextChar">
+    <w:name w:val="Footnote Text Char"/>
+    <w:basedOn w:val="DefaultParagraphFont"/>
+    <w:link w:val="FootnoteText"/>
+    <w:uiPriority w:val="99"/>
+    <w:semiHidden/>
+    <w:rsid w:val="00A07771"/>
+    <w:rPr>
+      <w:rFonts w:ascii="Arial" w:hAnsi="Arial"/>
+      <w:sz w:val="20"/>
+      <w:szCs w:val="20"/>
+    </w:rPr>
+  </w:style>
+  <w:style w:type="character" w:styleId="FootnoteReference">
+    <w:name w:val="footnote reference"/>
+    <w:basedOn w:val="DefaultParagraphFont"/>
+    <w:uiPriority w:val="99"/>
+    <w:semiHidden/>
+    <w:unhideWhenUsed/>
+    <w:rsid w:val="00A07771"/>
+    <w:rPr>
+      <w:vertAlign w:val="superscript"/>
+    </w:rPr>
+  </w:style>
+  <w:style w:type="character" w:styleId="FollowedHyperlink">
+    <w:name w:val="FollowedHyperlink"/>
+    <w:basedOn w:val="DefaultParagraphFont"/>
+    <w:uiPriority w:val="99"/>
+    <w:semiHidden/>
+    <w:unhideWhenUsed/>
+    <w:rsid w:val="00F041FA"/>
+    <w:rPr>
+      <w:color w:val="954F72" w:themeColor="followedHyperlink"/>
+      <w:u w:val="single"/>
+    </w:rPr>
+  </w:style>
 </w:styles>
 </file>
 
@@ -5999,36 +5926,10 @@
 </file>
 
 <file path=customXml/item1.xml><?xml version="1.0" encoding="utf-8"?>
-<p:properties xmlns:p="http://schemas.microsoft.com/office/2006/metadata/properties" xmlns:xsi="http://www.w3.org/2001/XMLSchema-instance" xmlns:pc="http://schemas.microsoft.com/office/infopath/2007/PartnerControls">
-  <documentManagement>
-    <_ip_UnifiedCompliancePolicyProperties xmlns="http://schemas.microsoft.com/sharepoint/v3" xsi:nil="true"/>
-    <_ip_UnifiedCompliancePolicyUIAction xmlns="http://schemas.microsoft.com/sharepoint/v3" xsi:nil="true"/>
-    <lcf76f155ced4ddcb4097134ff3c332f xmlns="139127ee-9518-45d9-9514-77dc8f273ced">
-      <Terms xmlns="http://schemas.microsoft.com/office/infopath/2007/PartnerControls"/>
-    </lcf76f155ced4ddcb4097134ff3c332f>
-    <_x0020_ xmlns="139127ee-9518-45d9-9514-77dc8f273ced" xsi:nil="true"/>
-    <DateandTime xmlns="139127ee-9518-45d9-9514-77dc8f273ced" xsi:nil="true"/>
-    <Comment xmlns="139127ee-9518-45d9-9514-77dc8f273ced" xsi:nil="true"/>
-    <TaxCatchAll xmlns="d267a1a7-8edd-4111-a118-4a206d87cecc" xsi:nil="true"/>
-    <_dlc_DocId xmlns="e1b0dd96-a81d-477c-8ece-ee9c4f66c737">MOED-597021718-2941</_dlc_DocId>
-    <_dlc_DocIdUrl xmlns="e1b0dd96-a81d-477c-8ece-ee9c4f66c737">
-      <Url>https://educationgovtnz.sharepoint.com/sites/GRPMoEICTTPHMStrengtheningCyberSecurityandDigitalServicesinK/_layouts/15/DocIdRedir.aspx?ID=MOED-597021718-2941</Url>
-      <Description>MOED-597021718-2941</Description>
-    </_dlc_DocIdUrl>
-  </documentManagement>
-</p:properties>
+<b:Sources xmlns:b="http://schemas.openxmlformats.org/officeDocument/2006/bibliography" xmlns="http://schemas.openxmlformats.org/officeDocument/2006/bibliography" SelectedStyle="\APASixthEditionOfficeOnline.xsl" StyleName="APA" Version="6"/>
 </file>
 
 <file path=customXml/item2.xml><?xml version="1.0" encoding="utf-8"?>
-<?mso-contentType ?>
-<FormTemplates xmlns="http://schemas.microsoft.com/sharepoint/v3/contenttype/forms">
-  <Display>DocumentLibraryForm</Display>
-  <Edit>DocumentLibraryForm</Edit>
-  <New>DocumentLibraryForm</New>
-</FormTemplates>
-</file>
-
-<file path=customXml/item3.xml><?xml version="1.0" encoding="utf-8"?>
 <ct:contentTypeSchema xmlns:ct="http://schemas.microsoft.com/office/2006/metadata/contentType" xmlns:ma="http://schemas.microsoft.com/office/2006/metadata/properties/metaAttributes" ct:_="" ma:_="" ma:contentTypeName="Document" ma:contentTypeID="0x010100B480C2AAFAD0314B93110FBA94AF803E" ma:contentTypeVersion="19" ma:contentTypeDescription="Create a new document." ma:contentTypeScope="" ma:versionID="74a3b9bfef33761f57034edf28b9506d">
   <xsd:schema xmlns:xsd="http://www.w3.org/2001/XMLSchema" xmlns:xs="http://www.w3.org/2001/XMLSchema" xmlns:p="http://schemas.microsoft.com/office/2006/metadata/properties" xmlns:ns1="http://schemas.microsoft.com/sharepoint/v3" xmlns:ns2="139127ee-9518-45d9-9514-77dc8f273ced" xmlns:ns3="e1b0dd96-a81d-477c-8ece-ee9c4f66c737" xmlns:ns4="d267a1a7-8edd-4111-a118-4a206d87cecc" targetNamespace="http://schemas.microsoft.com/office/2006/metadata/properties" ma:root="true" ma:fieldsID="ffc9e1ae2e65d33f32ce329a3d87134b" ns1:_="" ns2:_="" ns3:_="" ns4:_="">
     <xsd:import namespace="http://schemas.microsoft.com/sharepoint/v3"/>
@@ -6326,8 +6227,34 @@
 </ct:contentTypeSchema>
 </file>
 
+<file path=customXml/item3.xml><?xml version="1.0" encoding="utf-8"?>
+<?mso-contentType ?>
+<FormTemplates xmlns="http://schemas.microsoft.com/sharepoint/v3/contenttype/forms">
+  <Display>DocumentLibraryForm</Display>
+  <Edit>DocumentLibraryForm</Edit>
+  <New>DocumentLibraryForm</New>
+</FormTemplates>
+</file>
+
 <file path=customXml/item4.xml><?xml version="1.0" encoding="utf-8"?>
-<b:Sources xmlns:b="http://schemas.openxmlformats.org/officeDocument/2006/bibliography" xmlns="http://schemas.openxmlformats.org/officeDocument/2006/bibliography" SelectedStyle="\APASixthEditionOfficeOnline.xsl" StyleName="APA" Version="6"/>
+<p:properties xmlns:p="http://schemas.microsoft.com/office/2006/metadata/properties" xmlns:xsi="http://www.w3.org/2001/XMLSchema-instance" xmlns:pc="http://schemas.microsoft.com/office/infopath/2007/PartnerControls">
+  <documentManagement>
+    <_ip_UnifiedCompliancePolicyProperties xmlns="http://schemas.microsoft.com/sharepoint/v3" xsi:nil="true"/>
+    <_ip_UnifiedCompliancePolicyUIAction xmlns="http://schemas.microsoft.com/sharepoint/v3" xsi:nil="true"/>
+    <lcf76f155ced4ddcb4097134ff3c332f xmlns="139127ee-9518-45d9-9514-77dc8f273ced">
+      <Terms xmlns="http://schemas.microsoft.com/office/infopath/2007/PartnerControls"/>
+    </lcf76f155ced4ddcb4097134ff3c332f>
+    <_x0020_ xmlns="139127ee-9518-45d9-9514-77dc8f273ced" xsi:nil="true"/>
+    <DateandTime xmlns="139127ee-9518-45d9-9514-77dc8f273ced" xsi:nil="true"/>
+    <Comment xmlns="139127ee-9518-45d9-9514-77dc8f273ced" xsi:nil="true"/>
+    <TaxCatchAll xmlns="d267a1a7-8edd-4111-a118-4a206d87cecc" xsi:nil="true"/>
+    <_dlc_DocId xmlns="e1b0dd96-a81d-477c-8ece-ee9c4f66c737">MOED-597021718-2941</_dlc_DocId>
+    <_dlc_DocIdUrl xmlns="e1b0dd96-a81d-477c-8ece-ee9c4f66c737">
+      <Url>https://educationgovtnz.sharepoint.com/sites/GRPMoEICTTPHMStrengtheningCyberSecurityandDigitalServicesinK/_layouts/15/DocIdRedir.aspx?ID=MOED-597021718-2941</Url>
+      <Description>MOED-597021718-2941</Description>
+    </_dlc_DocIdUrl>
+  </documentManagement>
+</p:properties>
 </file>
 
 <file path=customXml/item5.xml><?xml version="1.0" encoding="utf-8"?>
@@ -6381,27 +6308,14 @@
 </file>
 
 <file path=customXml/itemProps1.xml><?xml version="1.0" encoding="utf-8"?>
-<ds:datastoreItem xmlns:ds="http://schemas.openxmlformats.org/officeDocument/2006/customXml" ds:itemID="{6702286D-F273-4089-9CAA-235928BAA15D}">
+<ds:datastoreItem xmlns:ds="http://schemas.openxmlformats.org/officeDocument/2006/customXml" ds:itemID="{B5E2C1A7-32A2-494A-B871-83CBA7258EA8}">
   <ds:schemaRefs>
-    <ds:schemaRef ds:uri="http://schemas.microsoft.com/office/2006/metadata/properties"/>
-    <ds:schemaRef ds:uri="http://schemas.microsoft.com/office/infopath/2007/PartnerControls"/>
-    <ds:schemaRef ds:uri="http://schemas.microsoft.com/sharepoint/v3"/>
-    <ds:schemaRef ds:uri="139127ee-9518-45d9-9514-77dc8f273ced"/>
-    <ds:schemaRef ds:uri="d267a1a7-8edd-4111-a118-4a206d87cecc"/>
-    <ds:schemaRef ds:uri="e1b0dd96-a81d-477c-8ece-ee9c4f66c737"/>
+    <ds:schemaRef ds:uri="http://schemas.openxmlformats.org/officeDocument/2006/bibliography"/>
   </ds:schemaRefs>
 </ds:datastoreItem>
 </file>
 
 <file path=customXml/itemProps2.xml><?xml version="1.0" encoding="utf-8"?>
-<ds:datastoreItem xmlns:ds="http://schemas.openxmlformats.org/officeDocument/2006/customXml" ds:itemID="{9834B279-DC96-488F-99E8-C29601DFA13D}">
-  <ds:schemaRefs>
-    <ds:schemaRef ds:uri="http://schemas.microsoft.com/sharepoint/v3/contenttype/forms"/>
-  </ds:schemaRefs>
-</ds:datastoreItem>
-</file>
-
-<file path=customXml/itemProps3.xml><?xml version="1.0" encoding="utf-8"?>
 <ds:datastoreItem xmlns:ds="http://schemas.openxmlformats.org/officeDocument/2006/customXml" ds:itemID="{A92CC428-19C8-41A4-8077-F0319381BD4C}">
   <ds:schemaRefs>
     <ds:schemaRef ds:uri="http://schemas.microsoft.com/office/2006/metadata/contentType"/>
@@ -6422,10 +6336,23 @@
 </ds:datastoreItem>
 </file>
 
+<file path=customXml/itemProps3.xml><?xml version="1.0" encoding="utf-8"?>
+<ds:datastoreItem xmlns:ds="http://schemas.openxmlformats.org/officeDocument/2006/customXml" ds:itemID="{9834B279-DC96-488F-99E8-C29601DFA13D}">
+  <ds:schemaRefs>
+    <ds:schemaRef ds:uri="http://schemas.microsoft.com/sharepoint/v3/contenttype/forms"/>
+  </ds:schemaRefs>
+</ds:datastoreItem>
+</file>
+
 <file path=customXml/itemProps4.xml><?xml version="1.0" encoding="utf-8"?>
-<ds:datastoreItem xmlns:ds="http://schemas.openxmlformats.org/officeDocument/2006/customXml" ds:itemID="{B5E2C1A7-32A2-494A-B871-83CBA7258EA8}">
+<ds:datastoreItem xmlns:ds="http://schemas.openxmlformats.org/officeDocument/2006/customXml" ds:itemID="{6702286D-F273-4089-9CAA-235928BAA15D}">
   <ds:schemaRefs>
-    <ds:schemaRef ds:uri="http://schemas.openxmlformats.org/officeDocument/2006/bibliography"/>
+    <ds:schemaRef ds:uri="http://schemas.microsoft.com/office/2006/metadata/properties"/>
+    <ds:schemaRef ds:uri="http://schemas.microsoft.com/office/infopath/2007/PartnerControls"/>
+    <ds:schemaRef ds:uri="http://schemas.microsoft.com/sharepoint/v3"/>
+    <ds:schemaRef ds:uri="139127ee-9518-45d9-9514-77dc8f273ced"/>
+    <ds:schemaRef ds:uri="d267a1a7-8edd-4111-a118-4a206d87cecc"/>
+    <ds:schemaRef ds:uri="e1b0dd96-a81d-477c-8ece-ee9c4f66c737"/>
   </ds:schemaRefs>
 </ds:datastoreItem>
 </file>

</xml_diff>